<commit_message>
Continued experimenting with point distribution
Added more images
</commit_message>
<xml_diff>
--- a/WrongRayDirectionExamples.docx
+++ b/WrongRayDirectionExamples.docx
@@ -3,12 +3,41 @@
 <w:document xmlns:wpc="http://schemas.microsoft.com/office/word/2010/wordprocessingCanvas" xmlns:cx="http://schemas.microsoft.com/office/drawing/2014/chartex" xmlns:cx1="http://schemas.microsoft.com/office/drawing/2015/9/8/chartex" xmlns:cx2="http://schemas.microsoft.com/office/drawing/2015/10/21/chartex" xmlns:cx3="http://schemas.microsoft.com/office/drawing/2016/5/9/chartex" xmlns:cx4="http://schemas.microsoft.com/office/drawing/2016/5/10/chartex" xmlns:cx5="http://schemas.microsoft.com/office/drawing/2016/5/11/chartex" xmlns:cx6="http://schemas.microsoft.com/office/drawing/2016/5/12/chartex" xmlns:cx7="http://schemas.microsoft.com/office/drawing/2016/5/13/chartex" xmlns:cx8="http://schemas.microsoft.com/office/drawing/2016/5/14/chartex" xmlns:mc="http://schemas.openxmlformats.org/markup-compatibility/2006" xmlns:aink="http://schemas.microsoft.com/office/drawing/2016/ink" xmlns:am3d="http://schemas.microsoft.com/office/drawing/2017/model3d" xmlns:o="urn:schemas-microsoft-com:office:office" xmlns:oel="http://schemas.microsoft.com/office/2019/extlst" xmlns:r="http://schemas.openxmlformats.org/officeDocument/2006/relationships" xmlns:m="http://schemas.openxmlformats.org/officeDocument/2006/math" xmlns:v="urn:schemas-microsoft-com:vml" xmlns:wp14="http://schemas.microsoft.com/office/word/2010/wordprocessingDrawing" xmlns:wp="http://schemas.openxmlformats.org/drawingml/2006/wordprocessingDrawing" xmlns:w10="urn:schemas-microsoft-com:office:word" xmlns:w="http://schemas.openxmlformats.org/wordprocessingml/2006/main" xmlns:w14="http://schemas.microsoft.com/office/word/2010/wordml" xmlns:w15="http://schemas.microsoft.com/office/word/2012/wordml" xmlns:w16cex="http://schemas.microsoft.com/office/word/2018/wordml/cex" xmlns:w16cid="http://schemas.microsoft.com/office/word/2016/wordml/cid" xmlns:w16="http://schemas.microsoft.com/office/word/2018/wordml" xmlns:w16sdtdh="http://schemas.microsoft.com/office/word/2020/wordml/sdtdatahash" xmlns:w16se="http://schemas.microsoft.com/office/word/2015/wordml/symex" xmlns:wpg="http://schemas.microsoft.com/office/word/2010/wordprocessingGroup" xmlns:wpi="http://schemas.microsoft.com/office/word/2010/wordprocessingInk" xmlns:wne="http://schemas.microsoft.com/office/word/2006/wordml" xmlns:wps="http://schemas.microsoft.com/office/word/2010/wordprocessingShape" mc:Ignorable="w14 w15 w16se w16cid w16 w16cex w16sdtdh wp14">
   <w:body>
     <w:p>
+      <w:pPr>
+        <w:rPr>
+          <w:lang w:val="it-IT"/>
+        </w:rPr>
+      </w:pPr>
       <w:r>
+        <w:rPr>
+          <w:noProof/>
+          <w:lang w:val="it-IT"/>
+        </w:rPr>
+        <w:t>No</w:t>
+      </w:r>
+      <w:r>
+        <w:rPr>
+          <w:noProof/>
+          <w:lang w:val="it-IT"/>
+        </w:rPr>
+        <w:t>n-Uninform trig distribution:</w:t>
+      </w:r>
+    </w:p>
+    <w:p>
+      <w:pPr>
+        <w:rPr>
+          <w:lang w:val="it-IT"/>
+        </w:rPr>
+      </w:pPr>
+      <w:r>
+        <w:rPr>
+          <w:lang w:val="it-IT"/>
+        </w:rPr>
         <w:drawing>
-          <wp:inline distT="0" distB="0" distL="0" distR="0" wp14:anchorId="2072A768" wp14:editId="6C7B7898">
-            <wp:extent cx="5731510" cy="2891155"/>
-            <wp:effectExtent l="0" t="0" r="2540" b="4445"/>
-            <wp:docPr id="1479016878" name="Picture 1" descr="A red sphere with many small black and white objects&#10;&#10;Description automatically generated"/>
+          <wp:inline distT="0" distB="0" distL="0" distR="0" wp14:anchorId="4C4D0EAA" wp14:editId="4EC75949">
+            <wp:extent cx="5731510" cy="5101590"/>
+            <wp:effectExtent l="0" t="0" r="2540" b="3810"/>
+            <wp:docPr id="3" name="Picture 3" descr="A red sphere with black dots&#10;&#10;Description automatically generated"/>
             <wp:cNvGraphicFramePr>
               <a:graphicFrameLocks xmlns:a="http://schemas.openxmlformats.org/drawingml/2006/main" noChangeAspect="1"/>
             </wp:cNvGraphicFramePr>
@@ -16,7 +45,7 @@
               <a:graphicData uri="http://schemas.openxmlformats.org/drawingml/2006/picture">
                 <pic:pic xmlns:pic="http://schemas.openxmlformats.org/drawingml/2006/picture">
                   <pic:nvPicPr>
-                    <pic:cNvPr id="1479016878" name="Picture 1" descr="A red sphere with many small black and white objects&#10;&#10;Description automatically generated"/>
+                    <pic:cNvPr id="3" name="Picture 3" descr="A red sphere with black dots&#10;&#10;Description automatically generated"/>
                     <pic:cNvPicPr/>
                   </pic:nvPicPr>
                   <pic:blipFill>
@@ -28,7 +57,122 @@
                   <pic:spPr>
                     <a:xfrm>
                       <a:off x="0" y="0"/>
-                      <a:ext cx="5731510" cy="2891155"/>
+                      <a:ext cx="5731510" cy="5101590"/>
+                    </a:xfrm>
+                    <a:prstGeom prst="rect">
+                      <a:avLst/>
+                    </a:prstGeom>
+                  </pic:spPr>
+                </pic:pic>
+              </a:graphicData>
+            </a:graphic>
+          </wp:inline>
+        </w:drawing>
+      </w:r>
+    </w:p>
+    <w:p>
+      <w:pPr>
+        <w:rPr>
+          <w:lang w:val="it-IT"/>
+        </w:rPr>
+      </w:pPr>
+      <w:r>
+        <w:rPr>
+          <w:lang w:val="it-IT"/>
+        </w:rPr>
+        <w:lastRenderedPageBreak/>
+        <w:drawing>
+          <wp:inline distT="0" distB="0" distL="0" distR="0" wp14:anchorId="576A358E" wp14:editId="41A05563">
+            <wp:extent cx="5731510" cy="5813425"/>
+            <wp:effectExtent l="0" t="0" r="2540" b="0"/>
+            <wp:docPr id="4" name="Picture 4" descr="A red sphere with black dots&#10;&#10;Description automatically generated"/>
+            <wp:cNvGraphicFramePr>
+              <a:graphicFrameLocks xmlns:a="http://schemas.openxmlformats.org/drawingml/2006/main" noChangeAspect="1"/>
+            </wp:cNvGraphicFramePr>
+            <a:graphic xmlns:a="http://schemas.openxmlformats.org/drawingml/2006/main">
+              <a:graphicData uri="http://schemas.openxmlformats.org/drawingml/2006/picture">
+                <pic:pic xmlns:pic="http://schemas.openxmlformats.org/drawingml/2006/picture">
+                  <pic:nvPicPr>
+                    <pic:cNvPr id="4" name="Picture 4" descr="A red sphere with black dots&#10;&#10;Description automatically generated"/>
+                    <pic:cNvPicPr/>
+                  </pic:nvPicPr>
+                  <pic:blipFill>
+                    <a:blip r:embed="rId5"/>
+                    <a:stretch>
+                      <a:fillRect/>
+                    </a:stretch>
+                  </pic:blipFill>
+                  <pic:spPr>
+                    <a:xfrm>
+                      <a:off x="0" y="0"/>
+                      <a:ext cx="5731510" cy="5813425"/>
+                    </a:xfrm>
+                    <a:prstGeom prst="rect">
+                      <a:avLst/>
+                    </a:prstGeom>
+                  </pic:spPr>
+                </pic:pic>
+              </a:graphicData>
+            </a:graphic>
+          </wp:inline>
+        </w:drawing>
+      </w:r>
+    </w:p>
+    <w:p>
+      <w:pPr>
+        <w:rPr>
+          <w:lang w:val="it-IT"/>
+        </w:rPr>
+      </w:pPr>
+    </w:p>
+    <w:p>
+      <w:pPr>
+        <w:rPr>
+          <w:lang w:val="it-IT"/>
+        </w:rPr>
+      </w:pPr>
+    </w:p>
+    <w:p>
+      <w:pPr>
+        <w:rPr>
+          <w:lang w:val="it-IT"/>
+        </w:rPr>
+      </w:pPr>
+      <w:r>
+        <w:rPr>
+          <w:lang w:val="it-IT"/>
+        </w:rPr>
+        <w:t>Non-Uniform cube distribution</w:t>
+      </w:r>
+    </w:p>
+    <w:p>
+      <w:r>
+        <w:lastRenderedPageBreak/>
+        <w:drawing>
+          <wp:inline distT="0" distB="0" distL="0" distR="0" wp14:anchorId="4AFC629D" wp14:editId="7AF74800">
+            <wp:extent cx="5731510" cy="5214620"/>
+            <wp:effectExtent l="0" t="0" r="2540" b="5080"/>
+            <wp:docPr id="1" name="Picture 1" descr="A red sphere with black dots&#10;&#10;Description automatically generated"/>
+            <wp:cNvGraphicFramePr>
+              <a:graphicFrameLocks xmlns:a="http://schemas.openxmlformats.org/drawingml/2006/main" noChangeAspect="1"/>
+            </wp:cNvGraphicFramePr>
+            <a:graphic xmlns:a="http://schemas.openxmlformats.org/drawingml/2006/main">
+              <a:graphicData uri="http://schemas.openxmlformats.org/drawingml/2006/picture">
+                <pic:pic xmlns:pic="http://schemas.openxmlformats.org/drawingml/2006/picture">
+                  <pic:nvPicPr>
+                    <pic:cNvPr id="1" name="Picture 1" descr="A red sphere with black dots&#10;&#10;Description automatically generated"/>
+                    <pic:cNvPicPr/>
+                  </pic:nvPicPr>
+                  <pic:blipFill>
+                    <a:blip r:embed="rId6"/>
+                    <a:stretch>
+                      <a:fillRect/>
+                    </a:stretch>
+                  </pic:blipFill>
+                  <pic:spPr>
+                    <a:xfrm>
+                      <a:off x="0" y="0"/>
+                      <a:ext cx="5731510" cy="5214620"/>
                     </a:xfrm>
                     <a:prstGeom prst="rect">
                       <a:avLst/>
@@ -43,11 +187,17 @@
     </w:p>
     <w:p>
       <w:r>
+        <w:t>Rejection distribution:</w:t>
+      </w:r>
+    </w:p>
+    <w:p>
+      <w:r>
+        <w:lastRenderedPageBreak/>
         <w:drawing>
-          <wp:inline distT="0" distB="0" distL="0" distR="0" wp14:anchorId="40A19A01" wp14:editId="0927E52A">
-            <wp:extent cx="5731510" cy="4842510"/>
+          <wp:inline distT="0" distB="0" distL="0" distR="0" wp14:anchorId="2211CF9A" wp14:editId="7545643E">
+            <wp:extent cx="5731510" cy="5242560"/>
             <wp:effectExtent l="0" t="0" r="2540" b="0"/>
-            <wp:docPr id="965905962" name="Picture 1"/>
+            <wp:docPr id="2" name="Picture 2" descr="A red sphere with black dots&#10;&#10;Description automatically generated"/>
             <wp:cNvGraphicFramePr>
               <a:graphicFrameLocks xmlns:a="http://schemas.openxmlformats.org/drawingml/2006/main" noChangeAspect="1"/>
             </wp:cNvGraphicFramePr>
@@ -55,87 +205,7 @@
               <a:graphicData uri="http://schemas.openxmlformats.org/drawingml/2006/picture">
                 <pic:pic xmlns:pic="http://schemas.openxmlformats.org/drawingml/2006/picture">
                   <pic:nvPicPr>
-                    <pic:cNvPr id="965905962" name=""/>
-                    <pic:cNvPicPr/>
-                  </pic:nvPicPr>
-                  <pic:blipFill>
-                    <a:blip r:embed="rId5"/>
-                    <a:stretch>
-                      <a:fillRect/>
-                    </a:stretch>
-                  </pic:blipFill>
-                  <pic:spPr>
-                    <a:xfrm>
-                      <a:off x="0" y="0"/>
-                      <a:ext cx="5731510" cy="4842510"/>
-                    </a:xfrm>
-                    <a:prstGeom prst="rect">
-                      <a:avLst/>
-                    </a:prstGeom>
-                  </pic:spPr>
-                </pic:pic>
-              </a:graphicData>
-            </a:graphic>
-          </wp:inline>
-        </w:drawing>
-      </w:r>
-    </w:p>
-    <w:p>
-      <w:r>
-        <w:lastRenderedPageBreak/>
-        <w:drawing>
-          <wp:inline distT="0" distB="0" distL="0" distR="0" wp14:anchorId="5EA6C8AB" wp14:editId="5BE2DBFC">
-            <wp:extent cx="5731510" cy="3961130"/>
-            <wp:effectExtent l="0" t="0" r="2540" b="1270"/>
-            <wp:docPr id="2142313321" name="Picture 1" descr="A red sphere with black dots and numbers&#10;&#10;Description automatically generated"/>
-            <wp:cNvGraphicFramePr>
-              <a:graphicFrameLocks xmlns:a="http://schemas.openxmlformats.org/drawingml/2006/main" noChangeAspect="1"/>
-            </wp:cNvGraphicFramePr>
-            <a:graphic xmlns:a="http://schemas.openxmlformats.org/drawingml/2006/main">
-              <a:graphicData uri="http://schemas.openxmlformats.org/drawingml/2006/picture">
-                <pic:pic xmlns:pic="http://schemas.openxmlformats.org/drawingml/2006/picture">
-                  <pic:nvPicPr>
-                    <pic:cNvPr id="2142313321" name="Picture 1" descr="A red sphere with black dots and numbers&#10;&#10;Description automatically generated"/>
-                    <pic:cNvPicPr/>
-                  </pic:nvPicPr>
-                  <pic:blipFill>
-                    <a:blip r:embed="rId6"/>
-                    <a:stretch>
-                      <a:fillRect/>
-                    </a:stretch>
-                  </pic:blipFill>
-                  <pic:spPr>
-                    <a:xfrm>
-                      <a:off x="0" y="0"/>
-                      <a:ext cx="5731510" cy="3961130"/>
-                    </a:xfrm>
-                    <a:prstGeom prst="rect">
-                      <a:avLst/>
-                    </a:prstGeom>
-                  </pic:spPr>
-                </pic:pic>
-              </a:graphicData>
-            </a:graphic>
-          </wp:inline>
-        </w:drawing>
-      </w:r>
-    </w:p>
-    <w:p>
-      <w:r>
-        <w:lastRenderedPageBreak/>
-        <w:drawing>
-          <wp:inline distT="0" distB="0" distL="0" distR="0" wp14:anchorId="5E4D9C73" wp14:editId="731DAD40">
-            <wp:extent cx="5731510" cy="5995670"/>
-            <wp:effectExtent l="0" t="0" r="2540" b="5080"/>
-            <wp:docPr id="1520033320" name="Picture 1"/>
-            <wp:cNvGraphicFramePr>
-              <a:graphicFrameLocks xmlns:a="http://schemas.openxmlformats.org/drawingml/2006/main" noChangeAspect="1"/>
-            </wp:cNvGraphicFramePr>
-            <a:graphic xmlns:a="http://schemas.openxmlformats.org/drawingml/2006/main">
-              <a:graphicData uri="http://schemas.openxmlformats.org/drawingml/2006/picture">
-                <pic:pic xmlns:pic="http://schemas.openxmlformats.org/drawingml/2006/picture">
-                  <pic:nvPicPr>
-                    <pic:cNvPr id="1520033320" name=""/>
+                    <pic:cNvPr id="2" name="Picture 2" descr="A red sphere with black dots&#10;&#10;Description automatically generated"/>
                     <pic:cNvPicPr/>
                   </pic:nvPicPr>
                   <pic:blipFill>
@@ -147,7 +217,7 @@
                   <pic:spPr>
                     <a:xfrm>
                       <a:off x="0" y="0"/>
-                      <a:ext cx="5731510" cy="5995670"/>
+                      <a:ext cx="5731510" cy="5242560"/>
                     </a:xfrm>
                     <a:prstGeom prst="rect">
                       <a:avLst/>

</xml_diff>